<commit_message>
Update Report_Convolution Neural Network.docx
</commit_message>
<xml_diff>
--- a/Assignment-2/Report_Convolution Neural Network.docx
+++ b/Assignment-2/Report_Convolution Neural Network.docx
@@ -26,16 +26,7 @@
           <w:sz w:val="32"/>
           <w:szCs w:val="32"/>
         </w:rPr>
-        <w:t>CONVOLUTION NEURAL NETWORK</w:t>
-      </w:r>
-      <w:r>
-        <w:rPr>
-          <w:rFonts w:ascii="Times New Roman" w:hAnsi="Times New Roman" w:cs="Times New Roman"/>
-          <w:b/>
-          <w:sz w:val="32"/>
-          <w:szCs w:val="32"/>
-        </w:rPr>
-        <w:t>S</w:t>
+        <w:t>CONVOLUTION NEURAL NETWORKS</w:t>
       </w:r>
     </w:p>
     <w:p>
@@ -262,15 +253,15 @@
           <w:sz w:val="28"/>
           <w:szCs w:val="28"/>
         </w:rPr>
-        <w:t xml:space="preserve"> 7</w:t>
-      </w:r>
-      <w:r>
-        <w:rPr>
-          <w:rFonts w:ascii="Times New Roman" w:eastAsia="Times New Roman" w:hAnsi="Times New Roman" w:cs="Times New Roman"/>
-          <w:sz w:val="28"/>
-          <w:szCs w:val="28"/>
-        </w:rPr>
-        <w:t>3</w:t>
+        <w:t xml:space="preserve"> </w:t>
+      </w:r>
+      <w:r>
+        <w:rPr>
+          <w:rFonts w:ascii="Times New Roman" w:eastAsia="Times New Roman" w:hAnsi="Times New Roman" w:cs="Times New Roman"/>
+          <w:sz w:val="28"/>
+          <w:szCs w:val="28"/>
+        </w:rPr>
+        <w:t>96.3</w:t>
       </w:r>
       <w:r>
         <w:rPr>
@@ -286,7 +277,23 @@
           <w:sz w:val="28"/>
           <w:szCs w:val="28"/>
         </w:rPr>
-        <w:t xml:space="preserve"> and 59% validation loss</w:t>
+        <w:t xml:space="preserve"> and </w:t>
+      </w:r>
+      <w:r>
+        <w:rPr>
+          <w:rFonts w:ascii="Times New Roman" w:eastAsia="Times New Roman" w:hAnsi="Times New Roman" w:cs="Times New Roman"/>
+          <w:sz w:val="28"/>
+          <w:szCs w:val="28"/>
+        </w:rPr>
+        <w:t>0.0967</w:t>
+      </w:r>
+      <w:r>
+        <w:rPr>
+          <w:rFonts w:ascii="Times New Roman" w:eastAsia="Times New Roman" w:hAnsi="Times New Roman" w:cs="Times New Roman"/>
+          <w:sz w:val="28"/>
+          <w:szCs w:val="28"/>
+        </w:rPr>
+        <w:t>validation loss</w:t>
       </w:r>
       <w:r>
         <w:rPr>
@@ -340,32 +347,42 @@
           <w:sz w:val="28"/>
           <w:szCs w:val="28"/>
         </w:rPr>
-        <w:t>train the model. Optimize the network and reduce overfitting. Now, an accuracy of 8</w:t>
-      </w:r>
-      <w:r>
-        <w:rPr>
-          <w:rFonts w:ascii="Times New Roman" w:eastAsia="Times New Roman" w:hAnsi="Times New Roman" w:cs="Times New Roman"/>
-          <w:sz w:val="28"/>
-          <w:szCs w:val="28"/>
-        </w:rPr>
-        <w:t>1</w:t>
-      </w:r>
-      <w:r>
-        <w:rPr>
-          <w:rFonts w:ascii="Times New Roman" w:eastAsia="Times New Roman" w:hAnsi="Times New Roman" w:cs="Times New Roman"/>
-          <w:sz w:val="28"/>
-          <w:szCs w:val="28"/>
-        </w:rPr>
-        <w:t xml:space="preserve">% on test set is achieved and a there is a validation loss of </w:t>
-      </w:r>
-      <w:r>
-        <w:rPr>
-          <w:rFonts w:ascii="Times New Roman" w:eastAsia="Times New Roman" w:hAnsi="Times New Roman" w:cs="Times New Roman"/>
-          <w:sz w:val="28"/>
-          <w:szCs w:val="28"/>
-        </w:rPr>
-        <w:t>48%.</w:t>
-      </w:r>
+        <w:t xml:space="preserve">train the model. Optimize the network and reduce overfitting. Now, an accuracy of </w:t>
+      </w:r>
+      <w:r>
+        <w:rPr>
+          <w:rFonts w:ascii="Times New Roman" w:eastAsia="Times New Roman" w:hAnsi="Times New Roman" w:cs="Times New Roman"/>
+          <w:sz w:val="28"/>
+          <w:szCs w:val="28"/>
+        </w:rPr>
+        <w:t>80.4%</w:t>
+      </w:r>
+      <w:r>
+        <w:rPr>
+          <w:rFonts w:ascii="Times New Roman" w:eastAsia="Times New Roman" w:hAnsi="Times New Roman" w:cs="Times New Roman"/>
+          <w:sz w:val="28"/>
+          <w:szCs w:val="28"/>
+        </w:rPr>
+        <w:t xml:space="preserve"> </w:t>
+      </w:r>
+      <w:r>
+        <w:rPr>
+          <w:rFonts w:ascii="Times New Roman" w:eastAsia="Times New Roman" w:hAnsi="Times New Roman" w:cs="Times New Roman"/>
+          <w:sz w:val="28"/>
+          <w:szCs w:val="28"/>
+        </w:rPr>
+        <w:t xml:space="preserve">on test set is achieved and a there is a validation loss of </w:t>
+      </w:r>
+      <w:r>
+        <w:rPr>
+          <w:rFonts w:ascii="Times New Roman" w:eastAsia="Times New Roman" w:hAnsi="Times New Roman" w:cs="Times New Roman"/>
+          <w:sz w:val="28"/>
+          <w:szCs w:val="28"/>
+        </w:rPr>
+        <w:t>0.4701</w:t>
+      </w:r>
+      <w:bookmarkStart w:id="0" w:name="_GoBack"/>
+      <w:bookmarkEnd w:id="0"/>
     </w:p>
     <w:p>
       <w:pPr>
@@ -450,31 +467,7 @@
           <w:sz w:val="28"/>
           <w:szCs w:val="28"/>
         </w:rPr>
-        <w:t xml:space="preserve"> train a pretrained network using transfer learning approach and fine tuning with the same sets used in steps 2 and 3.Optimize the model to get the best performance. A</w:t>
-      </w:r>
-      <w:r>
-        <w:rPr>
-          <w:rFonts w:ascii="Times New Roman" w:eastAsia="Times New Roman" w:hAnsi="Times New Roman" w:cs="Times New Roman"/>
-          <w:sz w:val="28"/>
-          <w:szCs w:val="28"/>
-        </w:rPr>
-        <w:t>ccuracy values of the samples are observed to find out the ideal training sample size.</w:t>
-      </w:r>
-      <w:r>
-        <w:rPr>
-          <w:rFonts w:ascii="Times New Roman" w:eastAsia="Times New Roman" w:hAnsi="Times New Roman" w:cs="Times New Roman"/>
-          <w:sz w:val="28"/>
-          <w:szCs w:val="28"/>
-        </w:rPr>
-        <w:t xml:space="preserve"> </w:t>
-      </w:r>
-      <w:r>
-        <w:rPr>
-          <w:rFonts w:ascii="Times New Roman" w:eastAsia="Times New Roman" w:hAnsi="Times New Roman" w:cs="Times New Roman"/>
-          <w:sz w:val="28"/>
-          <w:szCs w:val="28"/>
-        </w:rPr>
-        <w:t xml:space="preserve">We observe that the ideal training sample size for cats and </w:t>
+        <w:t xml:space="preserve"> train a pretrained network using transfer learning approach and fine tuning with the same sets used in steps 2 and 3.Optimize the model to get the best performance. Accuracy values of the samples are observed to find out the ideal training sample size. We observe that the ideal training sample size for cats and </w:t>
       </w:r>
       <w:proofErr w:type="gramStart"/>
       <w:r>
@@ -832,7 +825,7 @@
                 <w:sz w:val="28"/>
                 <w:szCs w:val="28"/>
               </w:rPr>
-              <w:t>96.7%</w:t>
+              <w:t>0.0967</w:t>
             </w:r>
           </w:p>
         </w:tc>
@@ -953,7 +946,7 @@
                 <w:sz w:val="28"/>
                 <w:szCs w:val="28"/>
               </w:rPr>
-              <w:t>47%</w:t>
+              <w:t>0.4701</w:t>
             </w:r>
           </w:p>
         </w:tc>
@@ -1045,8 +1038,6 @@
               </w:rPr>
               <w:t>3500</w:t>
             </w:r>
-            <w:bookmarkStart w:id="0" w:name="_GoBack"/>
-            <w:bookmarkEnd w:id="0"/>
           </w:p>
         </w:tc>
         <w:tc>
@@ -1067,7 +1058,7 @@
                 <w:sz w:val="28"/>
                 <w:szCs w:val="28"/>
               </w:rPr>
-              <w:t>35.72%</w:t>
+              <w:t>0.0967</w:t>
             </w:r>
           </w:p>
         </w:tc>
@@ -1089,7 +1080,15 @@
                 <w:sz w:val="28"/>
                 <w:szCs w:val="28"/>
               </w:rPr>
-              <w:t>83.9%</w:t>
+              <w:t>96.3</w:t>
+            </w:r>
+            <w:r>
+              <w:rPr>
+                <w:rFonts w:ascii="Times New Roman" w:eastAsia="Times New Roman" w:hAnsi="Times New Roman" w:cs="Times New Roman"/>
+                <w:sz w:val="28"/>
+                <w:szCs w:val="28"/>
+              </w:rPr>
+              <w:t>%</w:t>
             </w:r>
           </w:p>
         </w:tc>
@@ -1264,31 +1263,7 @@
                 <w:sz w:val="28"/>
                 <w:szCs w:val="28"/>
               </w:rPr>
-              <w:t xml:space="preserve">                       </w:t>
-            </w:r>
-            <w:r>
-              <w:rPr>
-                <w:rFonts w:ascii="Times New Roman" w:eastAsia="Times New Roman" w:hAnsi="Times New Roman" w:cs="Times New Roman"/>
-                <w:sz w:val="28"/>
-                <w:szCs w:val="28"/>
-              </w:rPr>
-              <w:t>Pre-t</w:t>
-            </w:r>
-            <w:r>
-              <w:rPr>
-                <w:rFonts w:ascii="Times New Roman" w:eastAsia="Times New Roman" w:hAnsi="Times New Roman" w:cs="Times New Roman"/>
-                <w:sz w:val="28"/>
-                <w:szCs w:val="28"/>
-              </w:rPr>
-              <w:t xml:space="preserve">rained </w:t>
-            </w:r>
-            <w:r>
-              <w:rPr>
-                <w:rFonts w:ascii="Times New Roman" w:eastAsia="Times New Roman" w:hAnsi="Times New Roman" w:cs="Times New Roman"/>
-                <w:sz w:val="28"/>
-                <w:szCs w:val="28"/>
-              </w:rPr>
-              <w:t>network</w:t>
+              <w:t xml:space="preserve">                       Pre-trained network</w:t>
             </w:r>
           </w:p>
         </w:tc>

</xml_diff>